<commit_message>
Add ref for remote merge
</commit_message>
<xml_diff>
--- a/Git.docx
+++ b/Git.docx
@@ -3981,11 +3981,7 @@
     <w:p>
       <w:pPr>
         <w:jc w:val="center"/>
-        <w:rPr>
-          <w:rFonts w:hint="eastAsia"/>
-        </w:rPr>
-      </w:pPr>
-      <w:bookmarkStart w:id="0" w:name="_GoBack"/>
+      </w:pPr>
       <w:r>
         <w:rPr>
           <w:noProof/>
@@ -4026,7 +4022,6 @@
           </wp:inline>
         </w:drawing>
       </w:r>
-      <w:bookmarkEnd w:id="0"/>
     </w:p>
     <w:p>
       <w:r>
@@ -5100,6 +5095,11 @@
       </w:r>
     </w:p>
     <w:p>
+      <w:pPr>
+        <w:rPr>
+          <w:rStyle w:val="a4"/>
+        </w:rPr>
+      </w:pPr>
       <w:hyperlink r:id="rId24" w:history="1">
         <w:r>
           <w:rPr>
@@ -5108,6 +5108,18 @@
           <w:t>https://www.liaoxuefeng.com/wiki/0013739516305929606dd18361248578c67b8067c8c017b000</w:t>
         </w:r>
       </w:hyperlink>
+    </w:p>
+    <w:p>
+      <w:hyperlink r:id="rId25" w:history="1">
+        <w:r>
+          <w:rPr>
+            <w:rStyle w:val="a4"/>
+          </w:rPr>
+          <w:t>https://blog.csdn.net/qq_33829154/article/details/81364047</w:t>
+        </w:r>
+      </w:hyperlink>
+      <w:bookmarkStart w:id="0" w:name="_GoBack"/>
+      <w:bookmarkEnd w:id="0"/>
     </w:p>
     <w:sectPr>
       <w:pgSz w:w="11906" w:h="16838"/>

</xml_diff>